<commit_message>
FianlUpdate(Class diagrams and detail)
Mo
</commit_message>
<xml_diff>
--- a/Analysis/Detailed Design/AdminList.docx
+++ b/Analysis/Detailed Design/AdminList.docx
@@ -536,7 +536,25 @@
           <w:sz w:val="28"/>
           <w:szCs w:val="28"/>
         </w:rPr>
-        <w:t>( )</w:t>
+        <w:t>(</w:t>
+      </w:r>
+      <w:r>
+        <w:rPr>
+          <w:b/>
+          <w:color w:val="0070C0"/>
+          <w:sz w:val="28"/>
+          <w:szCs w:val="28"/>
+        </w:rPr>
+        <w:t>AID</w:t>
+      </w:r>
+      <w:r>
+        <w:rPr>
+          <w:b/>
+          <w:color w:val="0070C0"/>
+          <w:sz w:val="28"/>
+          <w:szCs w:val="28"/>
+        </w:rPr>
+        <w:t>)</w:t>
       </w:r>
     </w:p>
     <w:p>
@@ -726,7 +744,10 @@
       <w:proofErr w:type="spellStart"/>
       <w:proofErr w:type="gramStart"/>
       <w:r>
-        <w:t>adminList</w:t>
+        <w:t>A</w:t>
+      </w:r>
+      <w:r>
+        <w:t>dminList</w:t>
       </w:r>
       <w:r>
         <w:t>.delete</w:t>
@@ -740,6 +761,9 @@
       </w:r>
       <w:proofErr w:type="gramEnd"/>
       <w:r>
+        <w:t>AID</w:t>
+      </w:r>
+      <w:r>
         <w:t>)</w:t>
       </w:r>
       <w:r>
@@ -799,13 +823,11 @@
       <w:r>
         <w:t>(</w:t>
       </w:r>
-      <w:proofErr w:type="spellStart"/>
-      <w:r>
-        <w:t>AdmID</w:t>
-      </w:r>
-      <w:proofErr w:type="spellEnd"/>
-      <w:r>
-        <w:t>)</w:t>
+      <w:r>
+        <w:t>A</w:t>
+      </w:r>
+      <w:r>
+        <w:t>ID)</w:t>
       </w:r>
     </w:p>
     <w:p>
@@ -815,15 +837,21 @@
     </w:p>
     <w:p>
       <w:r>
-        <w:t xml:space="preserve">     </w:t>
+        <w:t xml:space="preserve">    </w:t>
       </w:r>
       <w:proofErr w:type="spellStart"/>
       <w:proofErr w:type="gramStart"/>
       <w:r>
-        <w:t>admin</w:t>
-      </w:r>
-      <w:r>
-        <w:t>s.delete</w:t>
+        <w:t>A</w:t>
+      </w:r>
+      <w:r>
+        <w:t>dmin</w:t>
+      </w:r>
+      <w:r>
+        <w:t>List</w:t>
+      </w:r>
+      <w:r>
+        <w:t>.delete</w:t>
       </w:r>
       <w:r>
         <w:t>Admin</w:t>
@@ -832,12 +860,13 @@
       <w:r>
         <w:t>(</w:t>
       </w:r>
-      <w:proofErr w:type="spellStart"/>
       <w:proofErr w:type="gramEnd"/>
       <w:r>
-        <w:t>AdmID</w:t>
-      </w:r>
-      <w:proofErr w:type="spellEnd"/>
+        <w:t>A</w:t>
+      </w:r>
+      <w:r>
+        <w:t>ID</w:t>
+      </w:r>
       <w:r>
         <w:t>);</w:t>
       </w:r>
@@ -921,7 +950,6 @@
         </w:rPr>
         <w:t>(</w:t>
       </w:r>
-      <w:proofErr w:type="spellStart"/>
       <w:r>
         <w:rPr>
           <w:b/>
@@ -938,9 +966,8 @@
           <w:sz w:val="28"/>
           <w:szCs w:val="28"/>
         </w:rPr>
-        <w:t>dmID</w:t>
-      </w:r>
-      <w:proofErr w:type="spellEnd"/>
+        <w:t>ID</w:t>
+      </w:r>
       <w:r>
         <w:rPr>
           <w:b/>
@@ -1142,97 +1169,96 @@
       <w:r>
         <w:t>(</w:t>
       </w:r>
-      <w:proofErr w:type="spellStart"/>
       <w:proofErr w:type="gramEnd"/>
       <w:r>
+        <w:t>AID</w:t>
+      </w:r>
+      <w:r>
+        <w:t>)</w:t>
+      </w:r>
+      <w:r>
+        <w:tab/>
+        <w:t xml:space="preserve">  </w:t>
+      </w:r>
+    </w:p>
+    <w:p>
+      <w:pPr>
+        <w:tabs>
+          <w:tab w:val="left" w:pos="2160"/>
+        </w:tabs>
+        <w:spacing w:after="0" w:line="240" w:lineRule="auto"/>
+        <w:ind w:left="360"/>
+      </w:pPr>
+      <w:r>
+        <w:t>Narrative</w:t>
+      </w:r>
+      <w:r>
+        <w:tab/>
+        <w:t xml:space="preserve">: This method returns </w:t>
+      </w:r>
+      <w:r>
+        <w:t>admin</w:t>
+      </w:r>
+      <w:r>
+        <w:t xml:space="preserve"> value.</w:t>
+      </w:r>
+    </w:p>
+    <w:p>
+      <w:pPr>
+        <w:tabs>
+          <w:tab w:val="left" w:pos="2160"/>
+        </w:tabs>
+        <w:spacing w:after="0" w:line="240" w:lineRule="auto"/>
+      </w:pPr>
+    </w:p>
+    <w:p>
+      <w:proofErr w:type="gramStart"/>
+      <w:r>
+        <w:t>public</w:t>
+      </w:r>
+      <w:proofErr w:type="gramEnd"/>
+      <w:r>
+        <w:t xml:space="preserve"> admin</w:t>
+      </w:r>
+      <w:r>
+        <w:t xml:space="preserve"> </w:t>
+      </w:r>
+      <w:proofErr w:type="spellStart"/>
+      <w:r>
+        <w:t>get</w:t>
+      </w:r>
+      <w:r>
+        <w:t>Admin</w:t>
+      </w:r>
+      <w:proofErr w:type="spellEnd"/>
+      <w:r>
+        <w:t>(</w:t>
+      </w:r>
+      <w:proofErr w:type="spellStart"/>
+      <w:r>
         <w:t>AdmID</w:t>
       </w:r>
       <w:proofErr w:type="spellEnd"/>
       <w:r>
         <w:t>)</w:t>
       </w:r>
-      <w:r>
-        <w:tab/>
-        <w:t xml:space="preserve">  </w:t>
-      </w:r>
-    </w:p>
-    <w:p>
-      <w:pPr>
-        <w:tabs>
-          <w:tab w:val="left" w:pos="2160"/>
-        </w:tabs>
-        <w:spacing w:after="0" w:line="240" w:lineRule="auto"/>
-        <w:ind w:left="360"/>
-      </w:pPr>
-      <w:r>
-        <w:t>Narrative</w:t>
-      </w:r>
-      <w:r>
-        <w:tab/>
-        <w:t xml:space="preserve">: This method returns </w:t>
-      </w:r>
-      <w:r>
-        <w:t>admin</w:t>
-      </w:r>
-      <w:bookmarkStart w:id="0" w:name="_GoBack"/>
-      <w:bookmarkEnd w:id="0"/>
-      <w:r>
-        <w:t xml:space="preserve"> value.</w:t>
-      </w:r>
-    </w:p>
-    <w:p>
-      <w:pPr>
-        <w:tabs>
-          <w:tab w:val="left" w:pos="2160"/>
-        </w:tabs>
-        <w:spacing w:after="0" w:line="240" w:lineRule="auto"/>
-      </w:pPr>
-    </w:p>
-    <w:p>
+    </w:p>
+    <w:p>
+      <w:r>
+        <w:t>{</w:t>
+      </w:r>
+    </w:p>
+    <w:p>
+      <w:r>
+        <w:t xml:space="preserve">    </w:t>
+      </w:r>
+      <w:proofErr w:type="spellStart"/>
       <w:proofErr w:type="gramStart"/>
       <w:r>
-        <w:t>public</w:t>
-      </w:r>
-      <w:proofErr w:type="gramEnd"/>
-      <w:r>
-        <w:t xml:space="preserve"> admin</w:t>
-      </w:r>
-      <w:r>
-        <w:t xml:space="preserve"> </w:t>
-      </w:r>
-      <w:proofErr w:type="spellStart"/>
-      <w:r>
-        <w:t>get</w:t>
-      </w:r>
-      <w:r>
-        <w:t>Admin</w:t>
-      </w:r>
-      <w:proofErr w:type="spellEnd"/>
-      <w:r>
-        <w:t>(</w:t>
-      </w:r>
-      <w:proofErr w:type="spellStart"/>
-      <w:r>
-        <w:t>AdmID</w:t>
-      </w:r>
-      <w:proofErr w:type="spellEnd"/>
-      <w:r>
-        <w:t>)</w:t>
-      </w:r>
-    </w:p>
-    <w:p>
-      <w:r>
-        <w:t>{</w:t>
-      </w:r>
-    </w:p>
-    <w:p>
-      <w:r>
-        <w:t xml:space="preserve">     </w:t>
-      </w:r>
-      <w:proofErr w:type="spellStart"/>
-      <w:proofErr w:type="gramStart"/>
-      <w:r>
-        <w:t>admin</w:t>
+        <w:t>A</w:t>
+      </w:r>
+      <w:r>
+        <w:t>dmin</w:t>
       </w:r>
       <w:r>
         <w:t>List.get</w:t>
@@ -1352,7 +1378,16 @@
           <w:sz w:val="28"/>
           <w:szCs w:val="28"/>
         </w:rPr>
-        <w:t>( )</w:t>
+        <w:t>(</w:t>
+      </w:r>
+      <w:r>
+        <w:rPr>
+          <w:b/>
+          <w:color w:val="0070C0"/>
+          <w:sz w:val="28"/>
+          <w:szCs w:val="28"/>
+        </w:rPr>
+        <w:t>)</w:t>
       </w:r>
     </w:p>
     <w:p>
@@ -1602,32 +1637,11 @@
       </w:r>
     </w:p>
     <w:p>
-      <w:r>
-        <w:t xml:space="preserve">     </w:t>
-      </w:r>
-      <w:proofErr w:type="spellStart"/>
-      <w:proofErr w:type="gramStart"/>
-      <w:r>
-        <w:t>adminList.getAdmin</w:t>
-      </w:r>
-      <w:proofErr w:type="spellEnd"/>
-      <w:r>
-        <w:t>(</w:t>
-      </w:r>
-      <w:proofErr w:type="spellStart"/>
-      <w:proofErr w:type="gramEnd"/>
-      <w:r>
-        <w:t>AdmID</w:t>
-      </w:r>
-      <w:proofErr w:type="spellEnd"/>
-      <w:r>
-        <w:t>);</w:t>
-      </w:r>
-    </w:p>
-    <w:p>
       <w:pPr>
         <w:ind w:firstLine="204"/>
       </w:pPr>
+      <w:bookmarkStart w:id="0" w:name="_GoBack"/>
+      <w:bookmarkEnd w:id="0"/>
       <w:proofErr w:type="gramStart"/>
       <w:r>
         <w:t>return</w:t>

</xml_diff>